<commit_message>
Test protokoller samt rapporter
</commit_message>
<xml_diff>
--- a/Technical_Documentation/Test documentation/Test protocols/VeTP11.docx
+++ b/Technical_Documentation/Test documentation/Test protocols/VeTP11.docx
@@ -268,16 +268,44 @@
           <w:color w:val="666666"/>
           <w:lang w:val="en-US" w:eastAsia="da-DK"/>
         </w:rPr>
-        <w:t xml:space="preserve"> Sofie Bjørn,</w:t>
-      </w:r>
+        <w:t xml:space="preserve"> Sofie </w:t>
+      </w:r>
+      <w:proofErr w:type="spellStart"/>
       <w:r>
         <w:rPr>
           <w:rFonts w:ascii="Arial" w:eastAsia="Times New Roman" w:hAnsi="Arial" w:cs="Arial"/>
           <w:color w:val="666666"/>
           <w:lang w:val="en-US" w:eastAsia="da-DK"/>
         </w:rPr>
-        <w:t xml:space="preserve"> Sigrid Stang</w:t>
-      </w:r>
+        <w:t>Bjørn</w:t>
+      </w:r>
+      <w:proofErr w:type="spellEnd"/>
+      <w:r>
+        <w:rPr>
+          <w:rFonts w:ascii="Arial" w:eastAsia="Times New Roman" w:hAnsi="Arial" w:cs="Arial"/>
+          <w:color w:val="666666"/>
+          <w:lang w:val="en-US" w:eastAsia="da-DK"/>
+        </w:rPr>
+        <w:t>,</w:t>
+      </w:r>
+      <w:r>
+        <w:rPr>
+          <w:rFonts w:ascii="Arial" w:eastAsia="Times New Roman" w:hAnsi="Arial" w:cs="Arial"/>
+          <w:color w:val="666666"/>
+          <w:lang w:val="en-US" w:eastAsia="da-DK"/>
+        </w:rPr>
+        <w:t xml:space="preserve"> Sigrid </w:t>
+      </w:r>
+      <w:proofErr w:type="spellStart"/>
+      <w:r>
+        <w:rPr>
+          <w:rFonts w:ascii="Arial" w:eastAsia="Times New Roman" w:hAnsi="Arial" w:cs="Arial"/>
+          <w:color w:val="666666"/>
+          <w:lang w:val="en-US" w:eastAsia="da-DK"/>
+        </w:rPr>
+        <w:t>Stang</w:t>
+      </w:r>
+      <w:proofErr w:type="spellEnd"/>
       <w:r>
         <w:rPr>
           <w:rFonts w:ascii="Arial" w:eastAsia="Times New Roman" w:hAnsi="Arial" w:cs="Arial"/>
@@ -395,14 +423,14 @@
         <w:rPr>
           <w:rFonts w:ascii="Arial" w:eastAsia="Times New Roman" w:hAnsi="Arial" w:cs="Arial"/>
           <w:color w:val="000000"/>
-          <w:lang w:eastAsia="da-DK"/>
+          <w:lang w:val="en-US" w:eastAsia="da-DK"/>
         </w:rPr>
       </w:pPr>
       <w:r>
         <w:rPr>
           <w:rFonts w:ascii="Arial" w:eastAsia="Times New Roman" w:hAnsi="Arial" w:cs="Arial"/>
           <w:color w:val="000000"/>
-          <w:lang w:eastAsia="da-DK"/>
+          <w:lang w:val="en-US" w:eastAsia="da-DK"/>
         </w:rPr>
         <w:t xml:space="preserve">REFERENCES: </w:t>
       </w:r>
@@ -410,17 +438,9 @@
         <w:rPr>
           <w:rFonts w:ascii="Arial" w:eastAsia="Times New Roman" w:hAnsi="Arial" w:cs="Arial"/>
           <w:color w:val="000000"/>
-          <w:lang w:eastAsia="da-DK"/>
-        </w:rPr>
-        <w:t xml:space="preserve"> </w:t>
-      </w:r>
-      <w:r>
-        <w:rPr>
-          <w:rFonts w:ascii="Arial" w:eastAsia="Times New Roman" w:hAnsi="Arial" w:cs="Arial"/>
-          <w:color w:val="000000"/>
-          <w:lang w:eastAsia="da-DK"/>
-        </w:rPr>
-        <w:t>UD-SRS and UD-SRS-</w:t>
+          <w:lang w:val="en-US" w:eastAsia="da-DK"/>
+        </w:rPr>
+        <w:t xml:space="preserve"> UD-SRS and UD-SRS-</w:t>
       </w:r>
       <w:r>
         <w:rPr>
@@ -435,14 +455,14 @@
       <w:pPr>
         <w:rPr>
           <w:rFonts w:ascii="Arial" w:eastAsia="Times New Roman" w:hAnsi="Arial" w:cs="Arial"/>
-          <w:lang w:eastAsia="da-DK"/>
+          <w:lang w:val="en-US" w:eastAsia="da-DK"/>
         </w:rPr>
       </w:pPr>
       <w:r>
         <w:rPr>
           <w:rFonts w:ascii="Arial" w:eastAsia="Times New Roman" w:hAnsi="Arial" w:cs="Arial"/>
           <w:color w:val="000000"/>
-          <w:lang w:eastAsia="da-DK"/>
+          <w:lang w:val="en-US" w:eastAsia="da-DK"/>
         </w:rPr>
         <w:br/>
       </w:r>
@@ -452,14 +472,14 @@
         <w:rPr>
           <w:rFonts w:ascii="Arial" w:eastAsia="Times New Roman" w:hAnsi="Arial" w:cs="Arial"/>
           <w:color w:val="000000"/>
-          <w:lang w:eastAsia="da-DK"/>
+          <w:lang w:val="en-US" w:eastAsia="da-DK"/>
         </w:rPr>
       </w:pPr>
       <w:r>
         <w:rPr>
           <w:rFonts w:ascii="Arial" w:eastAsia="Times New Roman" w:hAnsi="Arial" w:cs="Arial"/>
           <w:color w:val="000000"/>
-          <w:lang w:eastAsia="da-DK"/>
+          <w:lang w:val="en-US" w:eastAsia="da-DK"/>
         </w:rPr>
         <w:t>REVISION HISTORY:</w:t>
       </w:r>
@@ -551,6 +571,7 @@
                 <w:lang w:eastAsia="da-DK"/>
               </w:rPr>
             </w:pPr>
+            <w:proofErr w:type="spellStart"/>
             <w:r>
               <w:rPr>
                 <w:rFonts w:ascii="Arial" w:eastAsia="Times New Roman" w:hAnsi="Arial" w:cs="Arial"/>
@@ -561,7 +582,20 @@
                 <w:szCs w:val="22"/>
                 <w:lang w:eastAsia="da-DK"/>
               </w:rPr>
-              <w:t>Revised by</w:t>
+              <w:t>Revised</w:t>
+            </w:r>
+            <w:proofErr w:type="spellEnd"/>
+            <w:r>
+              <w:rPr>
+                <w:rFonts w:ascii="Arial" w:eastAsia="Times New Roman" w:hAnsi="Arial" w:cs="Arial"/>
+                <w:b/>
+                <w:bCs/>
+                <w:color w:val="000000"/>
+                <w:sz w:val="22"/>
+                <w:szCs w:val="22"/>
+                <w:lang w:eastAsia="da-DK"/>
+              </w:rPr>
+              <w:t xml:space="preserve"> by</w:t>
             </w:r>
           </w:p>
         </w:tc>
@@ -631,6 +665,7 @@
                 <w:lang w:eastAsia="da-DK"/>
               </w:rPr>
             </w:pPr>
+            <w:proofErr w:type="spellStart"/>
             <w:r>
               <w:rPr>
                 <w:rFonts w:ascii="Arial" w:eastAsia="Times New Roman" w:hAnsi="Arial" w:cs="Arial"/>
@@ -641,8 +676,9 @@
                 <w:szCs w:val="22"/>
                 <w:lang w:eastAsia="da-DK"/>
               </w:rPr>
-              <w:t>Description of c</w:t>
-            </w:r>
+              <w:t>Description</w:t>
+            </w:r>
+            <w:proofErr w:type="spellEnd"/>
             <w:r>
               <w:rPr>
                 <w:rFonts w:ascii="Arial" w:eastAsia="Times New Roman" w:hAnsi="Arial" w:cs="Arial"/>
@@ -653,8 +689,34 @@
                 <w:szCs w:val="22"/>
                 <w:lang w:eastAsia="da-DK"/>
               </w:rPr>
+              <w:t xml:space="preserve"> of </w:t>
+            </w:r>
+            <w:proofErr w:type="spellStart"/>
+            <w:r>
+              <w:rPr>
+                <w:rFonts w:ascii="Arial" w:eastAsia="Times New Roman" w:hAnsi="Arial" w:cs="Arial"/>
+                <w:b/>
+                <w:bCs/>
+                <w:color w:val="000000"/>
+                <w:sz w:val="22"/>
+                <w:szCs w:val="22"/>
+                <w:lang w:eastAsia="da-DK"/>
+              </w:rPr>
+              <w:t>c</w:t>
+            </w:r>
+            <w:r>
+              <w:rPr>
+                <w:rFonts w:ascii="Arial" w:eastAsia="Times New Roman" w:hAnsi="Arial" w:cs="Arial"/>
+                <w:b/>
+                <w:bCs/>
+                <w:color w:val="000000"/>
+                <w:sz w:val="22"/>
+                <w:szCs w:val="22"/>
+                <w:lang w:eastAsia="da-DK"/>
+              </w:rPr>
               <w:t>hanges</w:t>
             </w:r>
+            <w:proofErr w:type="spellEnd"/>
           </w:p>
         </w:tc>
       </w:tr>
@@ -813,7 +875,7 @@
       </w:tr>
       <w:tr>
         <w:trPr>
-          <w:trHeight w:val="1329"/>
+          <w:trHeight w:val="667"/>
         </w:trPr>
         <w:tc>
           <w:tcPr>
@@ -835,7 +897,6 @@
             <w:pPr>
               <w:rPr>
                 <w:rFonts w:ascii="Arial" w:eastAsia="Times New Roman" w:hAnsi="Arial" w:cs="Arial"/>
-                <w:color w:val="385623" w:themeColor="accent6" w:themeShade="80"/>
                 <w:sz w:val="22"/>
                 <w:szCs w:val="22"/>
                 <w:lang w:val="en-US" w:eastAsia="da-DK"/>
@@ -844,7 +905,6 @@
             <w:r>
               <w:rPr>
                 <w:rFonts w:ascii="Arial" w:eastAsia="Times New Roman" w:hAnsi="Arial" w:cs="Arial"/>
-                <w:color w:val="385623" w:themeColor="accent6" w:themeShade="80"/>
                 <w:sz w:val="22"/>
                 <w:szCs w:val="22"/>
                 <w:lang w:val="en-US" w:eastAsia="da-DK"/>
@@ -873,7 +933,6 @@
             <w:pPr>
               <w:rPr>
                 <w:rFonts w:ascii="Arial" w:eastAsia="Times New Roman" w:hAnsi="Arial" w:cs="Arial"/>
-                <w:color w:val="385623" w:themeColor="accent6" w:themeShade="80"/>
                 <w:sz w:val="22"/>
                 <w:szCs w:val="22"/>
                 <w:lang w:val="en-US" w:eastAsia="da-DK"/>
@@ -882,7 +941,6 @@
             <w:r>
               <w:rPr>
                 <w:rFonts w:ascii="Arial" w:eastAsia="Times New Roman" w:hAnsi="Arial" w:cs="Arial"/>
-                <w:color w:val="385623" w:themeColor="accent6" w:themeShade="80"/>
                 <w:sz w:val="22"/>
                 <w:szCs w:val="22"/>
                 <w:lang w:val="en-US" w:eastAsia="da-DK"/>
@@ -911,14 +969,12 @@
             <w:pPr>
               <w:rPr>
                 <w:rFonts w:ascii="Arial" w:eastAsia="Times New Roman" w:hAnsi="Arial" w:cs="Arial"/>
-                <w:color w:val="385623" w:themeColor="accent6" w:themeShade="80"/>
-                <w:lang w:val="en-US" w:eastAsia="da-DK"/>
-              </w:rPr>
-            </w:pPr>
-            <w:r>
-              <w:rPr>
-                <w:rFonts w:ascii="Arial" w:eastAsia="Times New Roman" w:hAnsi="Arial" w:cs="Arial"/>
-                <w:color w:val="385623" w:themeColor="accent6" w:themeShade="80"/>
+                <w:lang w:val="en-US" w:eastAsia="da-DK"/>
+              </w:rPr>
+            </w:pPr>
+            <w:r>
+              <w:rPr>
+                <w:rFonts w:ascii="Arial" w:eastAsia="Times New Roman" w:hAnsi="Arial" w:cs="Arial"/>
                 <w:lang w:val="en-US" w:eastAsia="da-DK"/>
               </w:rPr>
               <w:t>05-05-2021</w:t>
@@ -945,17 +1001,184 @@
             <w:pPr>
               <w:rPr>
                 <w:rFonts w:ascii="Arial" w:eastAsia="Times New Roman" w:hAnsi="Arial" w:cs="Arial"/>
-                <w:color w:val="385623" w:themeColor="accent6" w:themeShade="80"/>
-                <w:lang w:val="en-US" w:eastAsia="da-DK"/>
-              </w:rPr>
-            </w:pPr>
-            <w:r>
-              <w:rPr>
-                <w:rFonts w:ascii="Arial" w:eastAsia="Times New Roman" w:hAnsi="Arial" w:cs="Arial"/>
-                <w:color w:val="385623" w:themeColor="accent6" w:themeShade="80"/>
+                <w:lang w:val="en-US" w:eastAsia="da-DK"/>
+              </w:rPr>
+            </w:pPr>
+            <w:r>
+              <w:rPr>
+                <w:rFonts w:ascii="Arial" w:eastAsia="Times New Roman" w:hAnsi="Arial" w:cs="Arial"/>
                 <w:lang w:val="en-US" w:eastAsia="da-DK"/>
               </w:rPr>
               <w:t>Minor corrections</w:t>
+            </w:r>
+          </w:p>
+        </w:tc>
+      </w:tr>
+      <w:tr>
+        <w:trPr>
+          <w:trHeight w:val="667"/>
+        </w:trPr>
+        <w:tc>
+          <w:tcPr>
+            <w:tcW w:w="0" w:type="auto"/>
+            <w:tcBorders>
+              <w:top w:val="single" w:sz="8" w:space="0" w:color="000000"/>
+              <w:left w:val="single" w:sz="8" w:space="0" w:color="000000"/>
+              <w:bottom w:val="single" w:sz="8" w:space="0" w:color="000000"/>
+              <w:right w:val="single" w:sz="8" w:space="0" w:color="000000"/>
+            </w:tcBorders>
+            <w:tcMar>
+              <w:top w:w="100" w:type="dxa"/>
+              <w:left w:w="100" w:type="dxa"/>
+              <w:bottom w:w="100" w:type="dxa"/>
+              <w:right w:w="100" w:type="dxa"/>
+            </w:tcMar>
+          </w:tcPr>
+          <w:p>
+            <w:pPr>
+              <w:rPr>
+                <w:rFonts w:ascii="Arial" w:eastAsia="Times New Roman" w:hAnsi="Arial" w:cs="Arial"/>
+                <w:sz w:val="22"/>
+                <w:szCs w:val="22"/>
+                <w:lang w:val="en-US" w:eastAsia="da-DK"/>
+              </w:rPr>
+            </w:pPr>
+            <w:r>
+              <w:rPr>
+                <w:rFonts w:ascii="Arial" w:eastAsia="Times New Roman" w:hAnsi="Arial" w:cs="Arial"/>
+                <w:sz w:val="22"/>
+                <w:szCs w:val="22"/>
+                <w:lang w:val="en-US" w:eastAsia="da-DK"/>
+              </w:rPr>
+              <w:t>2.0</w:t>
+            </w:r>
+          </w:p>
+        </w:tc>
+        <w:tc>
+          <w:tcPr>
+            <w:tcW w:w="2050" w:type="dxa"/>
+            <w:tcBorders>
+              <w:top w:val="single" w:sz="8" w:space="0" w:color="000000"/>
+              <w:left w:val="single" w:sz="8" w:space="0" w:color="000000"/>
+              <w:bottom w:val="single" w:sz="8" w:space="0" w:color="000000"/>
+              <w:right w:val="single" w:sz="8" w:space="0" w:color="000000"/>
+            </w:tcBorders>
+            <w:tcMar>
+              <w:top w:w="100" w:type="dxa"/>
+              <w:left w:w="100" w:type="dxa"/>
+              <w:bottom w:w="100" w:type="dxa"/>
+              <w:right w:w="100" w:type="dxa"/>
+            </w:tcMar>
+          </w:tcPr>
+          <w:p>
+            <w:pPr>
+              <w:rPr>
+                <w:rFonts w:ascii="Arial" w:eastAsia="Times New Roman" w:hAnsi="Arial" w:cs="Arial"/>
+                <w:sz w:val="22"/>
+                <w:szCs w:val="22"/>
+                <w:lang w:val="en-US" w:eastAsia="da-DK"/>
+              </w:rPr>
+            </w:pPr>
+            <w:r>
+              <w:rPr>
+                <w:rFonts w:ascii="Arial" w:eastAsia="Times New Roman" w:hAnsi="Arial" w:cs="Arial"/>
+                <w:sz w:val="22"/>
+                <w:szCs w:val="22"/>
+                <w:lang w:val="en-US" w:eastAsia="da-DK"/>
+              </w:rPr>
+              <w:t>Emma Elbo</w:t>
+            </w:r>
+          </w:p>
+        </w:tc>
+        <w:tc>
+          <w:tcPr>
+            <w:tcW w:w="1412" w:type="dxa"/>
+            <w:tcBorders>
+              <w:top w:val="single" w:sz="8" w:space="0" w:color="000000"/>
+              <w:left w:val="single" w:sz="8" w:space="0" w:color="000000"/>
+              <w:bottom w:val="single" w:sz="8" w:space="0" w:color="000000"/>
+              <w:right w:val="single" w:sz="8" w:space="0" w:color="000000"/>
+            </w:tcBorders>
+            <w:tcMar>
+              <w:top w:w="100" w:type="dxa"/>
+              <w:left w:w="100" w:type="dxa"/>
+              <w:bottom w:w="100" w:type="dxa"/>
+              <w:right w:w="100" w:type="dxa"/>
+            </w:tcMar>
+          </w:tcPr>
+          <w:p>
+            <w:pPr>
+              <w:rPr>
+                <w:rFonts w:ascii="Arial" w:eastAsia="Times New Roman" w:hAnsi="Arial" w:cs="Arial"/>
+                <w:lang w:val="en-US" w:eastAsia="da-DK"/>
+              </w:rPr>
+            </w:pPr>
+            <w:r>
+              <w:rPr>
+                <w:rFonts w:ascii="Arial" w:eastAsia="Times New Roman" w:hAnsi="Arial" w:cs="Arial"/>
+                <w:lang w:val="en-US" w:eastAsia="da-DK"/>
+              </w:rPr>
+              <w:t>07-05-2021</w:t>
+            </w:r>
+          </w:p>
+        </w:tc>
+        <w:tc>
+          <w:tcPr>
+            <w:tcW w:w="4882" w:type="dxa"/>
+            <w:tcBorders>
+              <w:top w:val="single" w:sz="8" w:space="0" w:color="000000"/>
+              <w:left w:val="single" w:sz="8" w:space="0" w:color="000000"/>
+              <w:bottom w:val="single" w:sz="8" w:space="0" w:color="000000"/>
+              <w:right w:val="single" w:sz="8" w:space="0" w:color="000000"/>
+            </w:tcBorders>
+            <w:tcMar>
+              <w:top w:w="100" w:type="dxa"/>
+              <w:left w:w="100" w:type="dxa"/>
+              <w:bottom w:w="100" w:type="dxa"/>
+              <w:right w:w="100" w:type="dxa"/>
+            </w:tcMar>
+          </w:tcPr>
+          <w:p>
+            <w:pPr>
+              <w:rPr>
+                <w:rFonts w:ascii="Arial" w:eastAsia="Times New Roman" w:hAnsi="Arial" w:cs="Arial"/>
+                <w:lang w:val="en-US" w:eastAsia="da-DK"/>
+              </w:rPr>
+            </w:pPr>
+            <w:r>
+              <w:rPr>
+                <w:rFonts w:ascii="Arial" w:eastAsia="Times New Roman" w:hAnsi="Arial" w:cs="Arial"/>
+                <w:lang w:val="en-US" w:eastAsia="da-DK"/>
+              </w:rPr>
+              <w:t xml:space="preserve">Divided the test protocol into two parts: </w:t>
+            </w:r>
+            <w:r>
+              <w:rPr>
+                <w:rFonts w:ascii="Arial" w:eastAsia="Times New Roman" w:hAnsi="Arial" w:cs="Arial"/>
+                <w:lang w:val="en-US" w:eastAsia="da-DK"/>
+              </w:rPr>
+              <w:t>extract</w:t>
+            </w:r>
+            <w:r>
+              <w:rPr>
+                <w:rFonts w:ascii="Arial" w:eastAsia="Times New Roman" w:hAnsi="Arial" w:cs="Arial"/>
+                <w:lang w:val="en-US" w:eastAsia="da-DK"/>
+              </w:rPr>
+              <w:t xml:space="preserve"> data</w:t>
+            </w:r>
+            <w:r>
+              <w:rPr>
+                <w:rFonts w:ascii="Arial" w:eastAsia="Times New Roman" w:hAnsi="Arial" w:cs="Arial"/>
+                <w:lang w:val="en-US" w:eastAsia="da-DK"/>
+              </w:rPr>
+              <w:t xml:space="preserve"> and insert </w:t>
+            </w:r>
+            <w:r>
+              <w:rPr>
+                <w:rFonts w:ascii="Arial" w:eastAsia="Times New Roman" w:hAnsi="Arial" w:cs="Arial"/>
+                <w:lang w:val="en-US" w:eastAsia="da-DK"/>
+              </w:rPr>
+              <w:t>data.</w:t>
             </w:r>
           </w:p>
         </w:tc>
@@ -1499,6 +1722,7 @@
                 <w:lang w:eastAsia="da-DK"/>
               </w:rPr>
             </w:pPr>
+            <w:proofErr w:type="spellStart"/>
             <w:r>
               <w:rPr>
                 <w:rFonts w:ascii="Calibri" w:eastAsia="Times New Roman" w:hAnsi="Calibri" w:cs="Calibri"/>
@@ -1507,7 +1731,40 @@
                 <w:color w:val="000000"/>
                 <w:lang w:eastAsia="da-DK"/>
               </w:rPr>
-              <w:t xml:space="preserve">Functional requirement </w:t>
+              <w:t>Functional</w:t>
+            </w:r>
+            <w:proofErr w:type="spellEnd"/>
+            <w:r>
+              <w:rPr>
+                <w:rFonts w:ascii="Calibri" w:eastAsia="Times New Roman" w:hAnsi="Calibri" w:cs="Calibri"/>
+                <w:b/>
+                <w:bCs/>
+                <w:color w:val="000000"/>
+                <w:lang w:eastAsia="da-DK"/>
+              </w:rPr>
+              <w:t xml:space="preserve"> </w:t>
+            </w:r>
+            <w:proofErr w:type="spellStart"/>
+            <w:r>
+              <w:rPr>
+                <w:rFonts w:ascii="Calibri" w:eastAsia="Times New Roman" w:hAnsi="Calibri" w:cs="Calibri"/>
+                <w:b/>
+                <w:bCs/>
+                <w:color w:val="000000"/>
+                <w:lang w:eastAsia="da-DK"/>
+              </w:rPr>
+              <w:t>requirement</w:t>
+            </w:r>
+            <w:proofErr w:type="spellEnd"/>
+            <w:r>
+              <w:rPr>
+                <w:rFonts w:ascii="Calibri" w:eastAsia="Times New Roman" w:hAnsi="Calibri" w:cs="Calibri"/>
+                <w:b/>
+                <w:bCs/>
+                <w:color w:val="000000"/>
+                <w:lang w:eastAsia="da-DK"/>
+              </w:rPr>
+              <w:t xml:space="preserve"> </w:t>
             </w:r>
           </w:p>
         </w:tc>
@@ -1573,7 +1830,25 @@
                 <w:color w:val="000000"/>
                 <w:lang w:val="en-US" w:eastAsia="da-DK"/>
               </w:rPr>
-              <w:t xml:space="preserve">The Udecide system shall be connected to a cloud-based database.  </w:t>
+              <w:t xml:space="preserve">The </w:t>
+            </w:r>
+            <w:proofErr w:type="spellStart"/>
+            <w:r>
+              <w:rPr>
+                <w:rFonts w:ascii="Calibri" w:eastAsia="Times New Roman" w:hAnsi="Calibri" w:cs="Calibri"/>
+                <w:color w:val="000000"/>
+                <w:lang w:val="en-US" w:eastAsia="da-DK"/>
+              </w:rPr>
+              <w:t>Udecide</w:t>
+            </w:r>
+            <w:proofErr w:type="spellEnd"/>
+            <w:r>
+              <w:rPr>
+                <w:rFonts w:ascii="Calibri" w:eastAsia="Times New Roman" w:hAnsi="Calibri" w:cs="Calibri"/>
+                <w:color w:val="000000"/>
+                <w:lang w:val="en-US" w:eastAsia="da-DK"/>
+              </w:rPr>
+              <w:t xml:space="preserve"> system shall be connected to a cloud-based database.  </w:t>
             </w:r>
           </w:p>
         </w:tc>
@@ -1696,23 +1971,21 @@
                 <w:b/>
                 <w:bCs/>
                 <w:color w:val="000000"/>
-                <w:sz w:val="22"/>
-                <w:szCs w:val="22"/>
-                <w:lang w:eastAsia="da-DK"/>
-              </w:rPr>
-            </w:pPr>
+                <w:lang w:eastAsia="da-DK"/>
+              </w:rPr>
+            </w:pPr>
+            <w:proofErr w:type="spellStart"/>
             <w:r>
               <w:rPr>
                 <w:rFonts w:eastAsia="Times New Roman" w:cstheme="minorHAnsi"/>
                 <w:b/>
                 <w:bCs/>
                 <w:color w:val="000000"/>
-                <w:sz w:val="22"/>
-                <w:szCs w:val="22"/>
                 <w:lang w:eastAsia="da-DK"/>
               </w:rPr>
               <w:t>TestID</w:t>
             </w:r>
+            <w:proofErr w:type="spellEnd"/>
           </w:p>
         </w:tc>
         <w:tc>
@@ -1735,17 +2008,13 @@
                 <w:b/>
                 <w:bCs/>
                 <w:color w:val="000000"/>
-                <w:sz w:val="22"/>
-                <w:szCs w:val="22"/>
-                <w:lang w:eastAsia="da-DK"/>
-              </w:rPr>
-            </w:pPr>
-            <w:r>
-              <w:rPr>
-                <w:rFonts w:eastAsia="Times New Roman" w:cstheme="minorHAnsi"/>
-                <w:color w:val="000000"/>
-                <w:sz w:val="22"/>
-                <w:szCs w:val="22"/>
+                <w:lang w:eastAsia="da-DK"/>
+              </w:rPr>
+            </w:pPr>
+            <w:r>
+              <w:rPr>
+                <w:rFonts w:eastAsia="Times New Roman" w:cstheme="minorHAnsi"/>
+                <w:color w:val="000000"/>
                 <w:lang w:eastAsia="da-DK"/>
               </w:rPr>
               <w:t>VeTP</w:t>
@@ -1754,11 +2023,17 @@
               <w:rPr>
                 <w:rFonts w:eastAsia="Times New Roman" w:cstheme="minorHAnsi"/>
                 <w:color w:val="000000"/>
-                <w:sz w:val="22"/>
-                <w:szCs w:val="22"/>
                 <w:lang w:eastAsia="da-DK"/>
               </w:rPr>
               <w:t>11</w:t>
+            </w:r>
+            <w:r>
+              <w:rPr>
+                <w:rFonts w:eastAsia="Times New Roman" w:cstheme="minorHAnsi"/>
+                <w:color w:val="000000"/>
+                <w:lang w:eastAsia="da-DK"/>
+              </w:rPr>
+              <w:t>a</w:t>
             </w:r>
           </w:p>
         </w:tc>
@@ -1785,23 +2060,43 @@
               <w:rPr>
                 <w:rFonts w:eastAsia="Times New Roman" w:cstheme="minorHAnsi"/>
                 <w:color w:val="000000"/>
-                <w:sz w:val="22"/>
-                <w:szCs w:val="22"/>
-                <w:lang w:eastAsia="da-DK"/>
-              </w:rPr>
-            </w:pPr>
+                <w:lang w:eastAsia="da-DK"/>
+              </w:rPr>
+            </w:pPr>
+            <w:proofErr w:type="spellStart"/>
             <w:r>
               <w:rPr>
                 <w:rFonts w:eastAsia="Times New Roman" w:cstheme="minorHAnsi"/>
                 <w:b/>
                 <w:bCs/>
                 <w:color w:val="000000"/>
-                <w:sz w:val="22"/>
-                <w:szCs w:val="22"/>
-                <w:lang w:eastAsia="da-DK"/>
-              </w:rPr>
-              <w:t>Acceptance criteria</w:t>
-            </w:r>
+                <w:lang w:eastAsia="da-DK"/>
+              </w:rPr>
+              <w:t>Acceptance</w:t>
+            </w:r>
+            <w:proofErr w:type="spellEnd"/>
+            <w:r>
+              <w:rPr>
+                <w:rFonts w:eastAsia="Times New Roman" w:cstheme="minorHAnsi"/>
+                <w:b/>
+                <w:bCs/>
+                <w:color w:val="000000"/>
+                <w:lang w:eastAsia="da-DK"/>
+              </w:rPr>
+              <w:t xml:space="preserve"> </w:t>
+            </w:r>
+            <w:proofErr w:type="spellStart"/>
+            <w:r>
+              <w:rPr>
+                <w:rFonts w:eastAsia="Times New Roman" w:cstheme="minorHAnsi"/>
+                <w:b/>
+                <w:bCs/>
+                <w:color w:val="000000"/>
+                <w:lang w:eastAsia="da-DK"/>
+              </w:rPr>
+              <w:t>criteria</w:t>
+            </w:r>
+            <w:proofErr w:type="spellEnd"/>
           </w:p>
         </w:tc>
         <w:tc>
@@ -1821,20 +2116,32 @@
               <w:rPr>
                 <w:rFonts w:eastAsia="Times New Roman" w:cstheme="minorHAnsi"/>
                 <w:color w:val="000000"/>
-                <w:sz w:val="22"/>
-                <w:szCs w:val="22"/>
-                <w:lang w:val="en-US" w:eastAsia="da-DK"/>
-              </w:rPr>
-            </w:pPr>
-            <w:r>
-              <w:rPr>
-                <w:rFonts w:eastAsia="Times New Roman" w:cstheme="minorHAnsi"/>
-                <w:color w:val="000000"/>
-                <w:sz w:val="22"/>
-                <w:szCs w:val="22"/>
-                <w:lang w:val="en-US" w:eastAsia="da-DK"/>
-              </w:rPr>
-              <w:t>The system can extract and insert information to the cloud-based database.</w:t>
+                <w:lang w:val="en-US" w:eastAsia="da-DK"/>
+              </w:rPr>
+            </w:pPr>
+            <w:r>
+              <w:rPr>
+                <w:rFonts w:eastAsia="Times New Roman" w:cstheme="minorHAnsi"/>
+                <w:color w:val="000000"/>
+                <w:lang w:val="en-US" w:eastAsia="da-DK"/>
+              </w:rPr>
+              <w:t xml:space="preserve">The system can extract information </w:t>
+            </w:r>
+            <w:r>
+              <w:rPr>
+                <w:rFonts w:eastAsia="Times New Roman" w:cstheme="minorHAnsi"/>
+                <w:color w:val="000000"/>
+                <w:lang w:val="en-US" w:eastAsia="da-DK"/>
+              </w:rPr>
+              <w:t>from</w:t>
+            </w:r>
+            <w:r>
+              <w:rPr>
+                <w:rFonts w:eastAsia="Times New Roman" w:cstheme="minorHAnsi"/>
+                <w:color w:val="000000"/>
+                <w:lang w:val="en-US" w:eastAsia="da-DK"/>
+              </w:rPr>
+              <w:t xml:space="preserve"> the cloud-based database.</w:t>
             </w:r>
           </w:p>
         </w:tc>
@@ -1860,23 +2167,21 @@
               <w:rPr>
                 <w:rFonts w:eastAsia="Times New Roman" w:cstheme="minorHAnsi"/>
                 <w:color w:val="000000"/>
-                <w:sz w:val="22"/>
-                <w:szCs w:val="22"/>
-                <w:lang w:eastAsia="da-DK"/>
-              </w:rPr>
-            </w:pPr>
+                <w:lang w:eastAsia="da-DK"/>
+              </w:rPr>
+            </w:pPr>
+            <w:proofErr w:type="spellStart"/>
             <w:r>
               <w:rPr>
                 <w:rFonts w:eastAsia="Times New Roman" w:cstheme="minorHAnsi"/>
                 <w:b/>
                 <w:bCs/>
                 <w:color w:val="000000"/>
-                <w:sz w:val="22"/>
-                <w:szCs w:val="22"/>
                 <w:lang w:eastAsia="da-DK"/>
               </w:rPr>
               <w:t>Prerequisites</w:t>
             </w:r>
+            <w:proofErr w:type="spellEnd"/>
           </w:p>
         </w:tc>
         <w:tc>
@@ -1895,20 +2200,122 @@
               <w:rPr>
                 <w:rFonts w:eastAsia="Times New Roman" w:cstheme="minorHAnsi"/>
                 <w:color w:val="000000"/>
-                <w:sz w:val="22"/>
-                <w:szCs w:val="22"/>
-                <w:lang w:val="en-US" w:eastAsia="da-DK"/>
-              </w:rPr>
-            </w:pPr>
-            <w:r>
-              <w:rPr>
-                <w:rFonts w:eastAsia="Times New Roman" w:cstheme="minorHAnsi"/>
-                <w:color w:val="000000"/>
-                <w:sz w:val="22"/>
-                <w:szCs w:val="22"/>
-                <w:lang w:eastAsia="da-DK"/>
-              </w:rPr>
-              <w:t>Login has been performed.</w:t>
+                <w:lang w:eastAsia="da-DK"/>
+              </w:rPr>
+            </w:pPr>
+            <w:r>
+              <w:rPr>
+                <w:rFonts w:eastAsia="Times New Roman" w:cstheme="minorHAnsi"/>
+                <w:color w:val="000000"/>
+                <w:lang w:eastAsia="da-DK"/>
+              </w:rPr>
+              <w:t xml:space="preserve">Login has </w:t>
+            </w:r>
+            <w:proofErr w:type="spellStart"/>
+            <w:r>
+              <w:rPr>
+                <w:rFonts w:eastAsia="Times New Roman" w:cstheme="minorHAnsi"/>
+                <w:color w:val="000000"/>
+                <w:lang w:eastAsia="da-DK"/>
+              </w:rPr>
+              <w:t>be</w:t>
+            </w:r>
+            <w:r>
+              <w:rPr>
+                <w:rFonts w:eastAsia="Times New Roman" w:cstheme="minorHAnsi"/>
+                <w:color w:val="000000"/>
+                <w:lang w:eastAsia="da-DK"/>
+              </w:rPr>
+              <w:t>e</w:t>
+            </w:r>
+            <w:r>
+              <w:rPr>
+                <w:rFonts w:eastAsia="Times New Roman" w:cstheme="minorHAnsi"/>
+                <w:color w:val="000000"/>
+                <w:lang w:eastAsia="da-DK"/>
+              </w:rPr>
+              <w:t>n</w:t>
+            </w:r>
+            <w:proofErr w:type="spellEnd"/>
+            <w:r>
+              <w:rPr>
+                <w:rFonts w:eastAsia="Times New Roman" w:cstheme="minorHAnsi"/>
+                <w:color w:val="000000"/>
+                <w:lang w:eastAsia="da-DK"/>
+              </w:rPr>
+              <w:t xml:space="preserve"> </w:t>
+            </w:r>
+            <w:proofErr w:type="spellStart"/>
+            <w:r>
+              <w:rPr>
+                <w:rFonts w:eastAsia="Times New Roman" w:cstheme="minorHAnsi"/>
+                <w:color w:val="000000"/>
+                <w:lang w:eastAsia="da-DK"/>
+              </w:rPr>
+              <w:t>performed</w:t>
+            </w:r>
+            <w:proofErr w:type="spellEnd"/>
+            <w:r>
+              <w:rPr>
+                <w:rFonts w:eastAsia="Times New Roman" w:cstheme="minorHAnsi"/>
+                <w:color w:val="000000"/>
+                <w:lang w:eastAsia="da-DK"/>
+              </w:rPr>
+              <w:t>.</w:t>
+            </w:r>
+          </w:p>
+          <w:p>
+            <w:pPr>
+              <w:rPr>
+                <w:rFonts w:eastAsia="Times New Roman" w:cstheme="minorHAnsi"/>
+                <w:color w:val="000000"/>
+                <w:lang w:eastAsia="da-DK"/>
+              </w:rPr>
+            </w:pPr>
+          </w:p>
+          <w:p>
+            <w:pPr>
+              <w:rPr>
+                <w:rFonts w:ascii="Calibri" w:eastAsia="Times New Roman" w:hAnsi="Calibri" w:cs="Calibri"/>
+                <w:lang w:val="en-US" w:eastAsia="da-DK"/>
+              </w:rPr>
+            </w:pPr>
+            <w:r>
+              <w:rPr>
+                <w:rFonts w:ascii="Calibri" w:eastAsia="Times New Roman" w:hAnsi="Calibri" w:cs="Calibri"/>
+                <w:lang w:val="en-US" w:eastAsia="da-DK"/>
+              </w:rPr>
+              <w:t xml:space="preserve">Verification test protocol </w:t>
+            </w:r>
+            <w:r>
+              <w:rPr>
+                <w:rFonts w:ascii="Calibri" w:eastAsia="Times New Roman" w:hAnsi="Calibri" w:cs="Calibri"/>
+                <w:lang w:val="en-US" w:eastAsia="da-DK"/>
+              </w:rPr>
+              <w:t>11</w:t>
+            </w:r>
+            <w:r>
+              <w:rPr>
+                <w:rFonts w:ascii="Calibri" w:eastAsia="Times New Roman" w:hAnsi="Calibri" w:cs="Calibri"/>
+                <w:lang w:val="en-US" w:eastAsia="da-DK"/>
+              </w:rPr>
+              <w:t xml:space="preserve"> can only be used to testing if the verification test 01 is well conducted:</w:t>
+            </w:r>
+          </w:p>
+          <w:p>
+            <w:pPr>
+              <w:rPr>
+                <w:rFonts w:eastAsia="Times New Roman" w:cstheme="minorHAnsi"/>
+                <w:color w:val="000000"/>
+                <w:lang w:val="en-US" w:eastAsia="da-DK"/>
+              </w:rPr>
+            </w:pPr>
+            <w:r>
+              <w:rPr>
+                <w:rFonts w:ascii="Calibri" w:eastAsia="Times New Roman" w:hAnsi="Calibri" w:cs="Calibri"/>
+                <w:lang w:val="en-US" w:eastAsia="da-DK"/>
+              </w:rPr>
+              <w:t>The four different functionalities “login”, “search patient”, “estimate effectiveness score” and “report effect” are working on their respective interfaces.</w:t>
             </w:r>
           </w:p>
         </w:tc>
@@ -1934,8 +2341,6 @@
               <w:rPr>
                 <w:rFonts w:eastAsia="Times New Roman" w:cstheme="minorHAnsi"/>
                 <w:color w:val="000000"/>
-                <w:sz w:val="22"/>
-                <w:szCs w:val="22"/>
                 <w:lang w:eastAsia="da-DK"/>
               </w:rPr>
             </w:pPr>
@@ -1945,8 +2350,6 @@
                 <w:b/>
                 <w:bCs/>
                 <w:color w:val="000000"/>
-                <w:sz w:val="22"/>
-                <w:szCs w:val="22"/>
                 <w:lang w:eastAsia="da-DK"/>
               </w:rPr>
               <w:t>Procedure</w:t>
@@ -1973,472 +2376,9 @@
               </w:numPr>
               <w:rPr>
                 <w:rFonts w:eastAsia="Times New Roman" w:cstheme="minorHAnsi"/>
-                <w:sz w:val="22"/>
-                <w:szCs w:val="22"/>
-                <w:lang w:val="en-US" w:eastAsia="da-DK"/>
-              </w:rPr>
-            </w:pPr>
-            <w:r>
-              <w:rPr>
-                <w:rFonts w:eastAsia="Times New Roman" w:cstheme="minorHAnsi"/>
-                <w:color w:val="000000"/>
-                <w:sz w:val="22"/>
-                <w:szCs w:val="22"/>
-                <w:lang w:val="en-US" w:eastAsia="da-DK"/>
-              </w:rPr>
-              <w:t>Enter a CPR which does not exist in the database</w:t>
-            </w:r>
-            <w:r>
-              <w:rPr>
-                <w:rFonts w:eastAsia="Times New Roman" w:cstheme="minorHAnsi"/>
-                <w:color w:val="000000"/>
-                <w:sz w:val="22"/>
-                <w:szCs w:val="22"/>
-                <w:lang w:val="en-US" w:eastAsia="da-DK"/>
-              </w:rPr>
-              <w:t>.</w:t>
-            </w:r>
-          </w:p>
-          <w:p>
-            <w:pPr>
-              <w:pStyle w:val="Listeafsnit"/>
-              <w:numPr>
-                <w:ilvl w:val="0"/>
-                <w:numId w:val="1"/>
-              </w:numPr>
-              <w:rPr>
-                <w:rFonts w:eastAsia="Times New Roman" w:cstheme="minorHAnsi"/>
-                <w:sz w:val="22"/>
-                <w:szCs w:val="22"/>
-                <w:lang w:val="en-US" w:eastAsia="da-DK"/>
-              </w:rPr>
-            </w:pPr>
-            <w:r>
-              <w:rPr>
-                <w:rFonts w:eastAsia="Times New Roman" w:cstheme="minorHAnsi"/>
-                <w:color w:val="000000"/>
-                <w:sz w:val="22"/>
-                <w:szCs w:val="22"/>
-                <w:lang w:val="en-US" w:eastAsia="da-DK"/>
-              </w:rPr>
-              <w:t xml:space="preserve">Fill out patient information and </w:t>
-            </w:r>
-            <w:r>
-              <w:rPr>
-                <w:rFonts w:eastAsia="Times New Roman" w:cstheme="minorHAnsi"/>
-                <w:color w:val="385623" w:themeColor="accent6" w:themeShade="80"/>
-                <w:sz w:val="22"/>
-                <w:szCs w:val="22"/>
-                <w:lang w:val="en-US" w:eastAsia="da-DK"/>
-              </w:rPr>
-              <w:t xml:space="preserve">the questionnaire </w:t>
-            </w:r>
-            <w:r>
-              <w:rPr>
-                <w:rFonts w:eastAsia="Times New Roman" w:cstheme="minorHAnsi"/>
-                <w:strike/>
-                <w:color w:val="000000"/>
-                <w:sz w:val="22"/>
-                <w:szCs w:val="22"/>
-                <w:lang w:val="en-US" w:eastAsia="da-DK"/>
-              </w:rPr>
-              <w:t>information on symptoms</w:t>
-            </w:r>
-            <w:r>
-              <w:rPr>
-                <w:rFonts w:eastAsia="Times New Roman" w:cstheme="minorHAnsi"/>
-                <w:color w:val="000000"/>
-                <w:sz w:val="22"/>
-                <w:szCs w:val="22"/>
-                <w:lang w:val="en-US" w:eastAsia="da-DK"/>
-              </w:rPr>
-              <w:t xml:space="preserve"> and press “estimate effectiveness scores”</w:t>
-            </w:r>
-            <w:r>
-              <w:rPr>
-                <w:rFonts w:eastAsia="Times New Roman" w:cstheme="minorHAnsi"/>
-                <w:color w:val="000000"/>
-                <w:sz w:val="22"/>
-                <w:szCs w:val="22"/>
-                <w:lang w:val="en-US" w:eastAsia="da-DK"/>
-              </w:rPr>
-              <w:t>.</w:t>
-            </w:r>
-          </w:p>
-          <w:p>
-            <w:pPr>
-              <w:pStyle w:val="Listeafsnit"/>
-              <w:numPr>
-                <w:ilvl w:val="0"/>
-                <w:numId w:val="1"/>
-              </w:numPr>
-              <w:rPr>
-                <w:rFonts w:eastAsia="Times New Roman" w:cstheme="minorHAnsi"/>
-                <w:sz w:val="22"/>
-                <w:szCs w:val="22"/>
-                <w:lang w:val="en-US" w:eastAsia="da-DK"/>
-              </w:rPr>
-            </w:pPr>
-            <w:r>
-              <w:rPr>
-                <w:rFonts w:eastAsia="Times New Roman" w:cstheme="minorHAnsi"/>
-                <w:color w:val="000000"/>
-                <w:sz w:val="22"/>
-                <w:szCs w:val="22"/>
-                <w:lang w:val="en-US" w:eastAsia="da-DK"/>
-              </w:rPr>
-              <w:t>Choose treatment</w:t>
-            </w:r>
-            <w:r>
-              <w:rPr>
-                <w:rFonts w:eastAsia="Times New Roman" w:cstheme="minorHAnsi"/>
-                <w:color w:val="000000"/>
-                <w:sz w:val="22"/>
-                <w:szCs w:val="22"/>
-                <w:lang w:val="en-US" w:eastAsia="da-DK"/>
-              </w:rPr>
-              <w:t xml:space="preserve"> </w:t>
-            </w:r>
-            <w:r>
-              <w:rPr>
-                <w:rFonts w:eastAsia="Times New Roman" w:cstheme="minorHAnsi"/>
-                <w:color w:val="385623" w:themeColor="accent6" w:themeShade="80"/>
-                <w:sz w:val="22"/>
-                <w:szCs w:val="22"/>
-                <w:lang w:val="en-US" w:eastAsia="da-DK"/>
-              </w:rPr>
-              <w:t>for the patient</w:t>
-            </w:r>
-            <w:r>
-              <w:rPr>
-                <w:rFonts w:eastAsia="Times New Roman" w:cstheme="minorHAnsi"/>
-                <w:color w:val="385623" w:themeColor="accent6" w:themeShade="80"/>
-                <w:sz w:val="22"/>
-                <w:szCs w:val="22"/>
-                <w:lang w:val="en-US" w:eastAsia="da-DK"/>
-              </w:rPr>
-              <w:t xml:space="preserve"> </w:t>
-            </w:r>
-            <w:r>
-              <w:rPr>
-                <w:rFonts w:eastAsia="Times New Roman" w:cstheme="minorHAnsi"/>
-                <w:color w:val="000000"/>
-                <w:sz w:val="22"/>
-                <w:szCs w:val="22"/>
-                <w:lang w:val="en-US" w:eastAsia="da-DK"/>
-              </w:rPr>
-              <w:t>and press “save”</w:t>
-            </w:r>
-            <w:r>
-              <w:rPr>
-                <w:rFonts w:eastAsia="Times New Roman" w:cstheme="minorHAnsi"/>
-                <w:color w:val="000000"/>
-                <w:sz w:val="22"/>
-                <w:szCs w:val="22"/>
-                <w:lang w:val="en-US" w:eastAsia="da-DK"/>
-              </w:rPr>
-              <w:t>.</w:t>
-            </w:r>
-          </w:p>
-          <w:p>
-            <w:pPr>
-              <w:pStyle w:val="Listeafsnit"/>
-              <w:numPr>
-                <w:ilvl w:val="0"/>
-                <w:numId w:val="1"/>
-              </w:numPr>
-              <w:rPr>
-                <w:rFonts w:eastAsia="Times New Roman" w:cstheme="minorHAnsi"/>
-                <w:strike/>
-                <w:sz w:val="22"/>
-                <w:szCs w:val="22"/>
-                <w:lang w:val="en-US" w:eastAsia="da-DK"/>
-              </w:rPr>
-            </w:pPr>
-            <w:r>
-              <w:rPr>
-                <w:rFonts w:eastAsia="Times New Roman" w:cstheme="minorHAnsi"/>
-                <w:strike/>
-                <w:color w:val="000000"/>
-                <w:sz w:val="22"/>
-                <w:szCs w:val="22"/>
-                <w:lang w:val="en-US" w:eastAsia="da-DK"/>
-              </w:rPr>
-              <w:t>Go back to search patient</w:t>
-            </w:r>
-            <w:r>
-              <w:rPr>
-                <w:rFonts w:eastAsia="Times New Roman" w:cstheme="minorHAnsi"/>
-                <w:strike/>
-                <w:color w:val="000000"/>
-                <w:sz w:val="22"/>
-                <w:szCs w:val="22"/>
-                <w:lang w:val="en-US" w:eastAsia="da-DK"/>
-              </w:rPr>
-              <w:t>.</w:t>
-            </w:r>
-          </w:p>
-          <w:p>
-            <w:pPr>
-              <w:pStyle w:val="Listeafsnit"/>
-              <w:numPr>
-                <w:ilvl w:val="0"/>
-                <w:numId w:val="1"/>
-              </w:numPr>
-              <w:rPr>
-                <w:rFonts w:eastAsia="Times New Roman" w:cstheme="minorHAnsi"/>
-                <w:strike/>
-                <w:sz w:val="22"/>
-                <w:szCs w:val="22"/>
-                <w:lang w:val="en-US" w:eastAsia="da-DK"/>
-              </w:rPr>
-            </w:pPr>
-            <w:r>
-              <w:rPr>
-                <w:rFonts w:eastAsia="Times New Roman" w:cstheme="minorHAnsi"/>
-                <w:strike/>
-                <w:color w:val="000000"/>
-                <w:sz w:val="22"/>
-                <w:szCs w:val="22"/>
-                <w:lang w:val="en-US" w:eastAsia="da-DK"/>
-              </w:rPr>
-              <w:t>Insert the same CPR-number</w:t>
-            </w:r>
-            <w:r>
-              <w:rPr>
-                <w:rFonts w:eastAsia="Times New Roman" w:cstheme="minorHAnsi"/>
-                <w:strike/>
-                <w:color w:val="000000"/>
-                <w:sz w:val="22"/>
-                <w:szCs w:val="22"/>
-                <w:lang w:val="en-US" w:eastAsia="da-DK"/>
-              </w:rPr>
-              <w:t>.</w:t>
-            </w:r>
-          </w:p>
-          <w:p>
-            <w:pPr>
-              <w:pStyle w:val="Listeafsnit"/>
-              <w:numPr>
-                <w:ilvl w:val="0"/>
-                <w:numId w:val="1"/>
-              </w:numPr>
-              <w:rPr>
-                <w:rFonts w:eastAsia="Times New Roman" w:cstheme="minorHAnsi"/>
-                <w:sz w:val="22"/>
-                <w:szCs w:val="22"/>
-                <w:lang w:val="en-US" w:eastAsia="da-DK"/>
-              </w:rPr>
-            </w:pPr>
-            <w:r>
-              <w:rPr>
-                <w:rFonts w:eastAsia="Times New Roman" w:cstheme="minorHAnsi"/>
-                <w:color w:val="385623" w:themeColor="accent6" w:themeShade="80"/>
-                <w:sz w:val="22"/>
-                <w:szCs w:val="22"/>
-                <w:lang w:val="en-US" w:eastAsia="da-DK"/>
-              </w:rPr>
-              <w:t xml:space="preserve">Navigate to </w:t>
-            </w:r>
-            <w:r>
-              <w:rPr>
-                <w:rFonts w:eastAsia="Times New Roman" w:cstheme="minorHAnsi"/>
-                <w:i/>
-                <w:iCs/>
-                <w:color w:val="385623" w:themeColor="accent6" w:themeShade="80"/>
-                <w:sz w:val="22"/>
-                <w:szCs w:val="22"/>
-                <w:lang w:val="en-US" w:eastAsia="da-DK"/>
-              </w:rPr>
-              <w:t>the report effect view.</w:t>
-            </w:r>
-          </w:p>
-          <w:p>
-            <w:pPr>
-              <w:pStyle w:val="Listeafsnit"/>
-              <w:numPr>
-                <w:ilvl w:val="0"/>
-                <w:numId w:val="1"/>
-              </w:numPr>
-              <w:rPr>
-                <w:rFonts w:eastAsia="Times New Roman" w:cstheme="minorHAnsi"/>
-                <w:color w:val="385623" w:themeColor="accent6" w:themeShade="80"/>
-                <w:sz w:val="22"/>
-                <w:szCs w:val="22"/>
-                <w:lang w:val="en-US" w:eastAsia="da-DK"/>
-              </w:rPr>
-            </w:pPr>
-            <w:r>
-              <w:rPr>
-                <w:rFonts w:eastAsia="Times New Roman" w:cstheme="minorHAnsi"/>
-                <w:color w:val="000000"/>
-                <w:sz w:val="22"/>
-                <w:szCs w:val="22"/>
-                <w:lang w:val="en-US" w:eastAsia="da-DK"/>
-              </w:rPr>
-              <w:t xml:space="preserve">Fill out the information on </w:t>
-            </w:r>
-            <w:r>
-              <w:rPr>
-                <w:rFonts w:eastAsia="Times New Roman" w:cstheme="minorHAnsi"/>
-                <w:i/>
-                <w:iCs/>
-                <w:color w:val="000000"/>
-                <w:sz w:val="22"/>
-                <w:szCs w:val="22"/>
-                <w:lang w:val="en-US" w:eastAsia="da-DK"/>
-              </w:rPr>
-              <w:t xml:space="preserve">the </w:t>
-            </w:r>
-            <w:r>
-              <w:rPr>
-                <w:rFonts w:eastAsia="Times New Roman" w:cstheme="minorHAnsi"/>
-                <w:i/>
-                <w:iCs/>
-                <w:color w:val="000000"/>
-                <w:sz w:val="22"/>
-                <w:szCs w:val="22"/>
-                <w:lang w:val="en-US" w:eastAsia="da-DK"/>
-              </w:rPr>
-              <w:t>r</w:t>
-            </w:r>
-            <w:r>
-              <w:rPr>
-                <w:rFonts w:eastAsia="Times New Roman" w:cstheme="minorHAnsi"/>
-                <w:i/>
-                <w:iCs/>
-                <w:color w:val="000000"/>
-                <w:sz w:val="22"/>
-                <w:szCs w:val="22"/>
-                <w:lang w:val="en-US" w:eastAsia="da-DK"/>
-              </w:rPr>
-              <w:t>eport effect view</w:t>
-            </w:r>
-            <w:r>
-              <w:rPr>
-                <w:rFonts w:eastAsia="Times New Roman" w:cstheme="minorHAnsi"/>
-                <w:i/>
-                <w:iCs/>
-                <w:color w:val="000000"/>
-                <w:sz w:val="22"/>
-                <w:szCs w:val="22"/>
-                <w:lang w:val="en-US" w:eastAsia="da-DK"/>
-              </w:rPr>
-              <w:t xml:space="preserve"> </w:t>
-            </w:r>
-            <w:r>
-              <w:rPr>
-                <w:rFonts w:eastAsia="Times New Roman" w:cstheme="minorHAnsi"/>
-                <w:i/>
-                <w:iCs/>
-                <w:color w:val="385623" w:themeColor="accent6" w:themeShade="80"/>
-                <w:sz w:val="22"/>
-                <w:szCs w:val="22"/>
-                <w:lang w:val="en-US" w:eastAsia="da-DK"/>
-              </w:rPr>
-              <w:t xml:space="preserve">and </w:t>
-            </w:r>
-            <w:r>
-              <w:rPr>
-                <w:rFonts w:eastAsia="Times New Roman" w:cstheme="minorHAnsi"/>
-                <w:color w:val="385623" w:themeColor="accent6" w:themeShade="80"/>
-                <w:sz w:val="22"/>
-                <w:szCs w:val="22"/>
-                <w:lang w:val="en-US" w:eastAsia="da-DK"/>
-              </w:rPr>
-              <w:t>press “save”.</w:t>
-            </w:r>
-          </w:p>
-          <w:p>
-            <w:pPr>
-              <w:pStyle w:val="Listeafsnit"/>
-              <w:numPr>
-                <w:ilvl w:val="0"/>
-                <w:numId w:val="1"/>
-              </w:numPr>
-              <w:rPr>
-                <w:rFonts w:eastAsia="Times New Roman" w:cstheme="minorHAnsi"/>
-                <w:color w:val="385623" w:themeColor="accent6" w:themeShade="80"/>
-                <w:sz w:val="22"/>
-                <w:szCs w:val="22"/>
-                <w:lang w:val="en-US" w:eastAsia="da-DK"/>
-              </w:rPr>
-            </w:pPr>
-            <w:r>
-              <w:rPr>
-                <w:rFonts w:eastAsia="Times New Roman" w:cstheme="minorHAnsi"/>
-                <w:color w:val="385623" w:themeColor="accent6" w:themeShade="80"/>
-                <w:sz w:val="22"/>
-                <w:szCs w:val="22"/>
-                <w:lang w:val="en-US" w:eastAsia="da-DK"/>
-              </w:rPr>
-              <w:t xml:space="preserve">Go to the </w:t>
-            </w:r>
-            <w:r>
-              <w:rPr>
-                <w:rFonts w:eastAsia="Times New Roman" w:cstheme="minorHAnsi"/>
-                <w:color w:val="385623" w:themeColor="accent6" w:themeShade="80"/>
-                <w:sz w:val="22"/>
-                <w:szCs w:val="22"/>
-                <w:lang w:val="en-US" w:eastAsia="da-DK"/>
-              </w:rPr>
-              <w:t>database and find the specific patient via CPR number.</w:t>
-            </w:r>
-          </w:p>
-          <w:p>
-            <w:pPr>
-              <w:pStyle w:val="Listeafsnit"/>
-              <w:numPr>
-                <w:ilvl w:val="0"/>
-                <w:numId w:val="1"/>
-              </w:numPr>
-              <w:rPr>
-                <w:rFonts w:eastAsia="Times New Roman" w:cstheme="minorHAnsi"/>
-                <w:sz w:val="22"/>
-                <w:szCs w:val="22"/>
-                <w:lang w:val="en-US" w:eastAsia="da-DK"/>
-              </w:rPr>
-            </w:pPr>
-            <w:r>
-              <w:rPr>
-                <w:rFonts w:eastAsia="Times New Roman" w:cstheme="minorHAnsi"/>
-                <w:color w:val="385623" w:themeColor="accent6" w:themeShade="80"/>
-                <w:sz w:val="22"/>
-                <w:szCs w:val="22"/>
-                <w:lang w:val="en-US" w:eastAsia="da-DK"/>
-              </w:rPr>
-              <w:t>C</w:t>
-            </w:r>
-            <w:r>
-              <w:rPr>
-                <w:rFonts w:eastAsia="Times New Roman" w:cstheme="minorHAnsi"/>
-                <w:color w:val="385623" w:themeColor="accent6" w:themeShade="80"/>
-                <w:sz w:val="22"/>
-                <w:szCs w:val="22"/>
-                <w:lang w:val="en-US" w:eastAsia="da-DK"/>
-              </w:rPr>
-              <w:t xml:space="preserve">heck if the information </w:t>
-            </w:r>
-            <w:r>
-              <w:rPr>
-                <w:rFonts w:eastAsia="Times New Roman" w:cstheme="minorHAnsi"/>
-                <w:color w:val="000000"/>
-                <w:sz w:val="22"/>
-                <w:szCs w:val="22"/>
-                <w:lang w:val="en-US" w:eastAsia="da-DK"/>
-              </w:rPr>
-              <w:t>in the database is consistent with the inserted information</w:t>
-            </w:r>
-            <w:r>
-              <w:rPr>
-                <w:rFonts w:eastAsia="Times New Roman" w:cstheme="minorHAnsi"/>
-                <w:color w:val="000000"/>
-                <w:sz w:val="22"/>
-                <w:szCs w:val="22"/>
-                <w:lang w:val="en-US" w:eastAsia="da-DK"/>
-              </w:rPr>
-              <w:t>.</w:t>
-            </w:r>
+                <w:lang w:val="en-US" w:eastAsia="da-DK"/>
+              </w:rPr>
+            </w:pPr>
           </w:p>
         </w:tc>
       </w:tr>
@@ -2451,6 +2391,568 @@
         </w:rPr>
       </w:pPr>
     </w:p>
+    <w:tbl>
+      <w:tblPr>
+        <w:tblW w:w="9634" w:type="dxa"/>
+        <w:tblCellMar>
+          <w:left w:w="70" w:type="dxa"/>
+          <w:right w:w="70" w:type="dxa"/>
+        </w:tblCellMar>
+        <w:tblLook w:val="04A0" w:firstRow="1" w:lastRow="0" w:firstColumn="1" w:lastColumn="0" w:noHBand="0" w:noVBand="1"/>
+      </w:tblPr>
+      <w:tblGrid>
+        <w:gridCol w:w="2170"/>
+        <w:gridCol w:w="7464"/>
+      </w:tblGrid>
+      <w:tr>
+        <w:trPr>
+          <w:trHeight w:val="454"/>
+        </w:trPr>
+        <w:tc>
+          <w:tcPr>
+            <w:tcW w:w="0" w:type="auto"/>
+            <w:tcBorders>
+              <w:top w:val="single" w:sz="4" w:space="0" w:color="auto"/>
+              <w:left w:val="single" w:sz="4" w:space="0" w:color="auto"/>
+              <w:bottom w:val="single" w:sz="4" w:space="0" w:color="auto"/>
+              <w:right w:val="single" w:sz="4" w:space="0" w:color="auto"/>
+            </w:tcBorders>
+            <w:shd w:val="clear" w:color="000000" w:fill="8EA9DB"/>
+            <w:noWrap/>
+            <w:hideMark/>
+          </w:tcPr>
+          <w:p>
+            <w:pPr>
+              <w:rPr>
+                <w:rFonts w:eastAsia="Times New Roman" w:cstheme="minorHAnsi"/>
+                <w:b/>
+                <w:bCs/>
+                <w:color w:val="000000"/>
+                <w:lang w:eastAsia="da-DK"/>
+              </w:rPr>
+            </w:pPr>
+            <w:proofErr w:type="spellStart"/>
+            <w:r>
+              <w:rPr>
+                <w:rFonts w:eastAsia="Times New Roman" w:cstheme="minorHAnsi"/>
+                <w:b/>
+                <w:bCs/>
+                <w:color w:val="000000"/>
+                <w:lang w:eastAsia="da-DK"/>
+              </w:rPr>
+              <w:t>TestID</w:t>
+            </w:r>
+            <w:proofErr w:type="spellEnd"/>
+          </w:p>
+        </w:tc>
+        <w:tc>
+          <w:tcPr>
+            <w:tcW w:w="7464" w:type="dxa"/>
+            <w:tcBorders>
+              <w:top w:val="single" w:sz="4" w:space="0" w:color="auto"/>
+              <w:left w:val="nil"/>
+              <w:bottom w:val="single" w:sz="4" w:space="0" w:color="auto"/>
+              <w:right w:val="single" w:sz="4" w:space="0" w:color="auto"/>
+            </w:tcBorders>
+            <w:shd w:val="clear" w:color="000000" w:fill="8EA9DB"/>
+            <w:noWrap/>
+            <w:hideMark/>
+          </w:tcPr>
+          <w:p>
+            <w:pPr>
+              <w:rPr>
+                <w:rFonts w:eastAsia="Times New Roman" w:cstheme="minorHAnsi"/>
+                <w:b/>
+                <w:bCs/>
+                <w:color w:val="000000"/>
+                <w:lang w:eastAsia="da-DK"/>
+              </w:rPr>
+            </w:pPr>
+            <w:r>
+              <w:rPr>
+                <w:rFonts w:eastAsia="Times New Roman" w:cstheme="minorHAnsi"/>
+                <w:color w:val="000000"/>
+                <w:lang w:eastAsia="da-DK"/>
+              </w:rPr>
+              <w:t>VeTP11</w:t>
+            </w:r>
+            <w:r>
+              <w:rPr>
+                <w:rFonts w:eastAsia="Times New Roman" w:cstheme="minorHAnsi"/>
+                <w:color w:val="000000"/>
+                <w:lang w:eastAsia="da-DK"/>
+              </w:rPr>
+              <w:t>b</w:t>
+            </w:r>
+          </w:p>
+        </w:tc>
+      </w:tr>
+      <w:tr>
+        <w:trPr>
+          <w:trHeight w:val="454"/>
+        </w:trPr>
+        <w:tc>
+          <w:tcPr>
+            <w:tcW w:w="0" w:type="auto"/>
+            <w:tcBorders>
+              <w:top w:val="nil"/>
+              <w:left w:val="single" w:sz="4" w:space="0" w:color="auto"/>
+              <w:bottom w:val="single" w:sz="4" w:space="0" w:color="auto"/>
+              <w:right w:val="single" w:sz="4" w:space="0" w:color="auto"/>
+            </w:tcBorders>
+            <w:shd w:val="clear" w:color="auto" w:fill="8EAADB" w:themeFill="accent1" w:themeFillTint="99"/>
+            <w:noWrap/>
+            <w:hideMark/>
+          </w:tcPr>
+          <w:p>
+            <w:pPr>
+              <w:rPr>
+                <w:rFonts w:eastAsia="Times New Roman" w:cstheme="minorHAnsi"/>
+                <w:color w:val="000000"/>
+                <w:lang w:eastAsia="da-DK"/>
+              </w:rPr>
+            </w:pPr>
+            <w:proofErr w:type="spellStart"/>
+            <w:r>
+              <w:rPr>
+                <w:rFonts w:eastAsia="Times New Roman" w:cstheme="minorHAnsi"/>
+                <w:b/>
+                <w:bCs/>
+                <w:color w:val="000000"/>
+                <w:lang w:eastAsia="da-DK"/>
+              </w:rPr>
+              <w:t>Acceptance</w:t>
+            </w:r>
+            <w:proofErr w:type="spellEnd"/>
+            <w:r>
+              <w:rPr>
+                <w:rFonts w:eastAsia="Times New Roman" w:cstheme="minorHAnsi"/>
+                <w:b/>
+                <w:bCs/>
+                <w:color w:val="000000"/>
+                <w:lang w:eastAsia="da-DK"/>
+              </w:rPr>
+              <w:t xml:space="preserve"> </w:t>
+            </w:r>
+            <w:proofErr w:type="spellStart"/>
+            <w:r>
+              <w:rPr>
+                <w:rFonts w:eastAsia="Times New Roman" w:cstheme="minorHAnsi"/>
+                <w:b/>
+                <w:bCs/>
+                <w:color w:val="000000"/>
+                <w:lang w:eastAsia="da-DK"/>
+              </w:rPr>
+              <w:t>criteria</w:t>
+            </w:r>
+            <w:proofErr w:type="spellEnd"/>
+          </w:p>
+        </w:tc>
+        <w:tc>
+          <w:tcPr>
+            <w:tcW w:w="7464" w:type="dxa"/>
+            <w:tcBorders>
+              <w:top w:val="nil"/>
+              <w:left w:val="nil"/>
+              <w:bottom w:val="single" w:sz="4" w:space="0" w:color="auto"/>
+              <w:right w:val="single" w:sz="4" w:space="0" w:color="auto"/>
+            </w:tcBorders>
+            <w:shd w:val="clear" w:color="000000" w:fill="D9E1F2"/>
+            <w:hideMark/>
+          </w:tcPr>
+          <w:p>
+            <w:pPr>
+              <w:rPr>
+                <w:rFonts w:eastAsia="Times New Roman" w:cstheme="minorHAnsi"/>
+                <w:color w:val="000000"/>
+                <w:lang w:val="en-US" w:eastAsia="da-DK"/>
+              </w:rPr>
+            </w:pPr>
+            <w:r>
+              <w:rPr>
+                <w:rFonts w:eastAsia="Times New Roman" w:cstheme="minorHAnsi"/>
+                <w:color w:val="000000"/>
+                <w:lang w:val="en-US" w:eastAsia="da-DK"/>
+              </w:rPr>
+              <w:t>The system can insert information to the cloud-based database.</w:t>
+            </w:r>
+          </w:p>
+        </w:tc>
+      </w:tr>
+      <w:tr>
+        <w:trPr>
+          <w:trHeight w:val="454"/>
+        </w:trPr>
+        <w:tc>
+          <w:tcPr>
+            <w:tcW w:w="0" w:type="auto"/>
+            <w:tcBorders>
+              <w:top w:val="single" w:sz="4" w:space="0" w:color="auto"/>
+              <w:left w:val="single" w:sz="4" w:space="0" w:color="auto"/>
+              <w:bottom w:val="single" w:sz="4" w:space="0" w:color="auto"/>
+              <w:right w:val="single" w:sz="4" w:space="0" w:color="auto"/>
+            </w:tcBorders>
+            <w:shd w:val="clear" w:color="auto" w:fill="8EAADB" w:themeFill="accent1" w:themeFillTint="99"/>
+            <w:noWrap/>
+          </w:tcPr>
+          <w:p>
+            <w:pPr>
+              <w:rPr>
+                <w:rFonts w:eastAsia="Times New Roman" w:cstheme="minorHAnsi"/>
+                <w:color w:val="000000"/>
+                <w:lang w:eastAsia="da-DK"/>
+              </w:rPr>
+            </w:pPr>
+            <w:proofErr w:type="spellStart"/>
+            <w:r>
+              <w:rPr>
+                <w:rFonts w:eastAsia="Times New Roman" w:cstheme="minorHAnsi"/>
+                <w:b/>
+                <w:bCs/>
+                <w:color w:val="000000"/>
+                <w:lang w:eastAsia="da-DK"/>
+              </w:rPr>
+              <w:t>Prerequisites</w:t>
+            </w:r>
+            <w:proofErr w:type="spellEnd"/>
+          </w:p>
+        </w:tc>
+        <w:tc>
+          <w:tcPr>
+            <w:tcW w:w="7464" w:type="dxa"/>
+            <w:tcBorders>
+              <w:top w:val="single" w:sz="4" w:space="0" w:color="auto"/>
+              <w:left w:val="nil"/>
+              <w:bottom w:val="single" w:sz="4" w:space="0" w:color="auto"/>
+              <w:right w:val="single" w:sz="4" w:space="0" w:color="auto"/>
+            </w:tcBorders>
+            <w:shd w:val="clear" w:color="000000" w:fill="D9E1F2"/>
+          </w:tcPr>
+          <w:p>
+            <w:pPr>
+              <w:rPr>
+                <w:rFonts w:eastAsia="Times New Roman" w:cstheme="minorHAnsi"/>
+                <w:color w:val="000000"/>
+                <w:lang w:eastAsia="da-DK"/>
+              </w:rPr>
+            </w:pPr>
+            <w:r>
+              <w:rPr>
+                <w:rFonts w:eastAsia="Times New Roman" w:cstheme="minorHAnsi"/>
+                <w:color w:val="000000"/>
+                <w:lang w:eastAsia="da-DK"/>
+              </w:rPr>
+              <w:t xml:space="preserve">Login has </w:t>
+            </w:r>
+            <w:proofErr w:type="spellStart"/>
+            <w:r>
+              <w:rPr>
+                <w:rFonts w:eastAsia="Times New Roman" w:cstheme="minorHAnsi"/>
+                <w:color w:val="000000"/>
+                <w:lang w:eastAsia="da-DK"/>
+              </w:rPr>
+              <w:t>been</w:t>
+            </w:r>
+            <w:proofErr w:type="spellEnd"/>
+            <w:r>
+              <w:rPr>
+                <w:rFonts w:eastAsia="Times New Roman" w:cstheme="minorHAnsi"/>
+                <w:color w:val="000000"/>
+                <w:lang w:eastAsia="da-DK"/>
+              </w:rPr>
+              <w:t xml:space="preserve"> </w:t>
+            </w:r>
+            <w:proofErr w:type="spellStart"/>
+            <w:r>
+              <w:rPr>
+                <w:rFonts w:eastAsia="Times New Roman" w:cstheme="minorHAnsi"/>
+                <w:color w:val="000000"/>
+                <w:lang w:eastAsia="da-DK"/>
+              </w:rPr>
+              <w:t>performed</w:t>
+            </w:r>
+            <w:proofErr w:type="spellEnd"/>
+            <w:r>
+              <w:rPr>
+                <w:rFonts w:eastAsia="Times New Roman" w:cstheme="minorHAnsi"/>
+                <w:color w:val="000000"/>
+                <w:lang w:eastAsia="da-DK"/>
+              </w:rPr>
+              <w:t>.</w:t>
+            </w:r>
+          </w:p>
+          <w:p>
+            <w:pPr>
+              <w:rPr>
+                <w:rFonts w:eastAsia="Times New Roman" w:cstheme="minorHAnsi"/>
+                <w:color w:val="000000"/>
+                <w:lang w:eastAsia="da-DK"/>
+              </w:rPr>
+            </w:pPr>
+          </w:p>
+          <w:p>
+            <w:pPr>
+              <w:rPr>
+                <w:rFonts w:ascii="Calibri" w:eastAsia="Times New Roman" w:hAnsi="Calibri" w:cs="Calibri"/>
+                <w:lang w:val="en-US" w:eastAsia="da-DK"/>
+              </w:rPr>
+            </w:pPr>
+            <w:r>
+              <w:rPr>
+                <w:rFonts w:ascii="Calibri" w:eastAsia="Times New Roman" w:hAnsi="Calibri" w:cs="Calibri"/>
+                <w:lang w:val="en-US" w:eastAsia="da-DK"/>
+              </w:rPr>
+              <w:t xml:space="preserve">Verification test protocol </w:t>
+            </w:r>
+            <w:r>
+              <w:rPr>
+                <w:rFonts w:ascii="Calibri" w:eastAsia="Times New Roman" w:hAnsi="Calibri" w:cs="Calibri"/>
+                <w:lang w:val="en-US" w:eastAsia="da-DK"/>
+              </w:rPr>
+              <w:t>11</w:t>
+            </w:r>
+            <w:r>
+              <w:rPr>
+                <w:rFonts w:ascii="Calibri" w:eastAsia="Times New Roman" w:hAnsi="Calibri" w:cs="Calibri"/>
+                <w:lang w:val="en-US" w:eastAsia="da-DK"/>
+              </w:rPr>
+              <w:t xml:space="preserve"> can only be used to testing if the verification test 01 is well conducted:</w:t>
+            </w:r>
+          </w:p>
+          <w:p>
+            <w:pPr>
+              <w:rPr>
+                <w:rFonts w:eastAsia="Times New Roman" w:cstheme="minorHAnsi"/>
+                <w:color w:val="000000"/>
+                <w:lang w:val="en-US" w:eastAsia="da-DK"/>
+              </w:rPr>
+            </w:pPr>
+            <w:r>
+              <w:rPr>
+                <w:rFonts w:ascii="Calibri" w:eastAsia="Times New Roman" w:hAnsi="Calibri" w:cs="Calibri"/>
+                <w:lang w:val="en-US" w:eastAsia="da-DK"/>
+              </w:rPr>
+              <w:t>The four different functionalities “login”, “search patient”, “estimate effectiveness score” and “report effect” are working on their respective interfaces.</w:t>
+            </w:r>
+          </w:p>
+        </w:tc>
+      </w:tr>
+      <w:tr>
+        <w:trPr>
+          <w:trHeight w:val="454"/>
+        </w:trPr>
+        <w:tc>
+          <w:tcPr>
+            <w:tcW w:w="0" w:type="auto"/>
+            <w:tcBorders>
+              <w:top w:val="single" w:sz="4" w:space="0" w:color="auto"/>
+              <w:left w:val="single" w:sz="4" w:space="0" w:color="auto"/>
+              <w:bottom w:val="single" w:sz="4" w:space="0" w:color="auto"/>
+              <w:right w:val="single" w:sz="4" w:space="0" w:color="auto"/>
+            </w:tcBorders>
+            <w:shd w:val="clear" w:color="auto" w:fill="8EAADB" w:themeFill="accent1" w:themeFillTint="99"/>
+            <w:noWrap/>
+          </w:tcPr>
+          <w:p>
+            <w:pPr>
+              <w:rPr>
+                <w:rFonts w:eastAsia="Times New Roman" w:cstheme="minorHAnsi"/>
+                <w:color w:val="000000"/>
+                <w:lang w:eastAsia="da-DK"/>
+              </w:rPr>
+            </w:pPr>
+            <w:r>
+              <w:rPr>
+                <w:rFonts w:eastAsia="Times New Roman" w:cstheme="minorHAnsi"/>
+                <w:b/>
+                <w:bCs/>
+                <w:color w:val="000000"/>
+                <w:lang w:eastAsia="da-DK"/>
+              </w:rPr>
+              <w:t>Procedure</w:t>
+            </w:r>
+          </w:p>
+        </w:tc>
+        <w:tc>
+          <w:tcPr>
+            <w:tcW w:w="7464" w:type="dxa"/>
+            <w:tcBorders>
+              <w:top w:val="single" w:sz="4" w:space="0" w:color="auto"/>
+              <w:left w:val="nil"/>
+              <w:bottom w:val="single" w:sz="4" w:space="0" w:color="auto"/>
+              <w:right w:val="single" w:sz="4" w:space="0" w:color="auto"/>
+            </w:tcBorders>
+            <w:shd w:val="clear" w:color="000000" w:fill="D9E1F2"/>
+          </w:tcPr>
+          <w:p>
+            <w:pPr>
+              <w:pStyle w:val="Listeafsnit"/>
+              <w:numPr>
+                <w:ilvl w:val="0"/>
+                <w:numId w:val="2"/>
+              </w:numPr>
+              <w:rPr>
+                <w:rFonts w:eastAsia="Times New Roman" w:cstheme="minorHAnsi"/>
+                <w:lang w:val="en-US" w:eastAsia="da-DK"/>
+              </w:rPr>
+            </w:pPr>
+            <w:r>
+              <w:rPr>
+                <w:rFonts w:eastAsia="Times New Roman" w:cstheme="minorHAnsi"/>
+                <w:color w:val="000000"/>
+                <w:lang w:val="en-US" w:eastAsia="da-DK"/>
+              </w:rPr>
+              <w:t>Enter a CPR which does not exist in the database.</w:t>
+            </w:r>
+          </w:p>
+          <w:p>
+            <w:pPr>
+              <w:pStyle w:val="Listeafsnit"/>
+              <w:numPr>
+                <w:ilvl w:val="0"/>
+                <w:numId w:val="2"/>
+              </w:numPr>
+              <w:rPr>
+                <w:rFonts w:eastAsia="Times New Roman" w:cstheme="minorHAnsi"/>
+                <w:lang w:val="en-US" w:eastAsia="da-DK"/>
+              </w:rPr>
+            </w:pPr>
+            <w:r>
+              <w:rPr>
+                <w:rFonts w:eastAsia="Times New Roman" w:cstheme="minorHAnsi"/>
+                <w:lang w:val="en-US" w:eastAsia="da-DK"/>
+              </w:rPr>
+              <w:t>Fill out patient information and the questionnaire and press “estimate effectiveness scores”.</w:t>
+            </w:r>
+          </w:p>
+          <w:p>
+            <w:pPr>
+              <w:pStyle w:val="Listeafsnit"/>
+              <w:numPr>
+                <w:ilvl w:val="0"/>
+                <w:numId w:val="2"/>
+              </w:numPr>
+              <w:rPr>
+                <w:rFonts w:eastAsia="Times New Roman" w:cstheme="minorHAnsi"/>
+                <w:lang w:val="en-US" w:eastAsia="da-DK"/>
+              </w:rPr>
+            </w:pPr>
+            <w:r>
+              <w:rPr>
+                <w:rFonts w:eastAsia="Times New Roman" w:cstheme="minorHAnsi"/>
+                <w:lang w:val="en-US" w:eastAsia="da-DK"/>
+              </w:rPr>
+              <w:t>Choose treatment for the patient and press “save”.</w:t>
+            </w:r>
+          </w:p>
+          <w:p>
+            <w:pPr>
+              <w:pStyle w:val="Listeafsnit"/>
+              <w:numPr>
+                <w:ilvl w:val="0"/>
+                <w:numId w:val="2"/>
+              </w:numPr>
+              <w:rPr>
+                <w:rFonts w:eastAsia="Times New Roman" w:cstheme="minorHAnsi"/>
+                <w:lang w:val="en-US" w:eastAsia="da-DK"/>
+              </w:rPr>
+            </w:pPr>
+            <w:r>
+              <w:rPr>
+                <w:rFonts w:eastAsia="Times New Roman" w:cstheme="minorHAnsi"/>
+                <w:lang w:val="en-US" w:eastAsia="da-DK"/>
+              </w:rPr>
+              <w:t xml:space="preserve">Navigate to </w:t>
+            </w:r>
+            <w:r>
+              <w:rPr>
+                <w:rFonts w:eastAsia="Times New Roman" w:cstheme="minorHAnsi"/>
+                <w:i/>
+                <w:iCs/>
+                <w:lang w:val="en-US" w:eastAsia="da-DK"/>
+              </w:rPr>
+              <w:t>the report effect view.</w:t>
+            </w:r>
+          </w:p>
+          <w:p>
+            <w:pPr>
+              <w:pStyle w:val="Listeafsnit"/>
+              <w:numPr>
+                <w:ilvl w:val="0"/>
+                <w:numId w:val="2"/>
+              </w:numPr>
+              <w:rPr>
+                <w:rFonts w:eastAsia="Times New Roman" w:cstheme="minorHAnsi"/>
+                <w:lang w:val="en-US" w:eastAsia="da-DK"/>
+              </w:rPr>
+            </w:pPr>
+            <w:r>
+              <w:rPr>
+                <w:rFonts w:eastAsia="Times New Roman" w:cstheme="minorHAnsi"/>
+                <w:lang w:val="en-US" w:eastAsia="da-DK"/>
+              </w:rPr>
+              <w:t xml:space="preserve">Fill out the information on </w:t>
+            </w:r>
+            <w:r>
+              <w:rPr>
+                <w:rFonts w:eastAsia="Times New Roman" w:cstheme="minorHAnsi"/>
+                <w:i/>
+                <w:iCs/>
+                <w:lang w:val="en-US" w:eastAsia="da-DK"/>
+              </w:rPr>
+              <w:t xml:space="preserve">the report effect view and </w:t>
+            </w:r>
+            <w:r>
+              <w:rPr>
+                <w:rFonts w:eastAsia="Times New Roman" w:cstheme="minorHAnsi"/>
+                <w:lang w:val="en-US" w:eastAsia="da-DK"/>
+              </w:rPr>
+              <w:t>press “save”.</w:t>
+            </w:r>
+          </w:p>
+          <w:p>
+            <w:pPr>
+              <w:pStyle w:val="Listeafsnit"/>
+              <w:numPr>
+                <w:ilvl w:val="0"/>
+                <w:numId w:val="2"/>
+              </w:numPr>
+              <w:rPr>
+                <w:rFonts w:eastAsia="Times New Roman" w:cstheme="minorHAnsi"/>
+                <w:lang w:val="en-US" w:eastAsia="da-DK"/>
+              </w:rPr>
+            </w:pPr>
+            <w:r>
+              <w:rPr>
+                <w:rFonts w:eastAsia="Times New Roman" w:cstheme="minorHAnsi"/>
+                <w:lang w:val="en-US" w:eastAsia="da-DK"/>
+              </w:rPr>
+              <w:t>Go to the database and find the specific patient via CPR number.</w:t>
+            </w:r>
+          </w:p>
+          <w:p>
+            <w:pPr>
+              <w:pStyle w:val="Listeafsnit"/>
+              <w:numPr>
+                <w:ilvl w:val="0"/>
+                <w:numId w:val="2"/>
+              </w:numPr>
+              <w:rPr>
+                <w:rFonts w:eastAsia="Times New Roman" w:cstheme="minorHAnsi"/>
+                <w:lang w:val="en-US" w:eastAsia="da-DK"/>
+              </w:rPr>
+            </w:pPr>
+            <w:r>
+              <w:rPr>
+                <w:rFonts w:eastAsia="Times New Roman" w:cstheme="minorHAnsi"/>
+                <w:lang w:val="en-US" w:eastAsia="da-DK"/>
+              </w:rPr>
+              <w:t>Check if the information in the database is consistent with the inserted information.</w:t>
+            </w:r>
+          </w:p>
+        </w:tc>
+      </w:tr>
+    </w:tbl>
     <w:p>
       <w:pPr>
         <w:rPr>
@@ -2651,6 +3153,7 @@
       </w:rPr>
       <w:t xml:space="preserve">Verification test protocol </w:t>
     </w:r>
+    <w:proofErr w:type="gramStart"/>
     <w:r>
       <w:rPr>
         <w:lang w:val="en-US"/>
@@ -2675,6 +3178,7 @@
       </w:rPr>
       <w:tab/>
     </w:r>
+    <w:proofErr w:type="gramEnd"/>
     <w:r>
       <w:rPr>
         <w:lang w:val="en-US"/>
@@ -2725,6 +3229,92 @@
 <file path=word/numbering.xml><?xml version="1.0" encoding="utf-8"?>
 <w:numbering xmlns:wpc="http://schemas.microsoft.com/office/word/2010/wordprocessingCanvas" xmlns:cx="http://schemas.microsoft.com/office/drawing/2014/chartex" xmlns:cx1="http://schemas.microsoft.com/office/drawing/2015/9/8/chartex" xmlns:cx2="http://schemas.microsoft.com/office/drawing/2015/10/21/chartex" xmlns:cx3="http://schemas.microsoft.com/office/drawing/2016/5/9/chartex" xmlns:cx4="http://schemas.microsoft.com/office/drawing/2016/5/10/chartex" xmlns:cx5="http://schemas.microsoft.com/office/drawing/2016/5/11/chartex" xmlns:cx6="http://schemas.microsoft.com/office/drawing/2016/5/12/chartex" xmlns:cx7="http://schemas.microsoft.com/office/drawing/2016/5/13/chartex" xmlns:cx8="http://schemas.microsoft.com/office/drawing/2016/5/14/chartex" xmlns:mc="http://schemas.openxmlformats.org/markup-compatibility/2006" xmlns:aink="http://schemas.microsoft.com/office/drawing/2016/ink" xmlns:am3d="http://schemas.microsoft.com/office/drawing/2017/model3d" xmlns:o="urn:schemas-microsoft-com:office:office" xmlns:r="http://schemas.openxmlformats.org/officeDocument/2006/relationships" xmlns:m="http://schemas.openxmlformats.org/officeDocument/2006/math" xmlns:v="urn:schemas-microsoft-com:vml" xmlns:wp14="http://schemas.microsoft.com/office/word/2010/wordprocessingDrawing" xmlns:wp="http://schemas.openxmlformats.org/drawingml/2006/wordprocessingDrawing" xmlns:w10="urn:schemas-microsoft-com:office:word" xmlns:w="http://schemas.openxmlformats.org/wordprocessingml/2006/main" xmlns:w14="http://schemas.microsoft.com/office/word/2010/wordml" xmlns:w15="http://schemas.microsoft.com/office/word/2012/wordml" xmlns:w16cex="http://schemas.microsoft.com/office/word/2018/wordml/cex" xmlns:w16cid="http://schemas.microsoft.com/office/word/2016/wordml/cid" xmlns:w16="http://schemas.microsoft.com/office/word/2018/wordml" xmlns:w16sdtdh="http://schemas.microsoft.com/office/word/2020/wordml/sdtdatahash" xmlns:w16se="http://schemas.microsoft.com/office/word/2015/wordml/symex" xmlns:wpg="http://schemas.microsoft.com/office/word/2010/wordprocessingGroup" xmlns:wpi="http://schemas.microsoft.com/office/word/2010/wordprocessingInk" xmlns:wne="http://schemas.microsoft.com/office/word/2006/wordml" xmlns:wps="http://schemas.microsoft.com/office/word/2010/wordprocessingShape" mc:Ignorable="w14 w15 w16se w16cid w16 w16cex w16sdtdh wp14">
   <w:abstractNum w:abstractNumId="0" w15:restartNumberingAfterBreak="0">
+    <w:nsid w:val="460861DA"/>
+    <w:multiLevelType w:val="hybridMultilevel"/>
+    <w:tmpl w:val="88C42A0E"/>
+    <w:lvl w:ilvl="0" w:tplc="0406000F">
+      <w:start w:val="1"/>
+      <w:numFmt w:val="decimal"/>
+      <w:lvlText w:val="%1."/>
+      <w:lvlJc w:val="left"/>
+      <w:pPr>
+        <w:ind w:left="720" w:hanging="360"/>
+      </w:pPr>
+    </w:lvl>
+    <w:lvl w:ilvl="1" w:tplc="04060019" w:tentative="1">
+      <w:start w:val="1"/>
+      <w:numFmt w:val="lowerLetter"/>
+      <w:lvlText w:val="%2."/>
+      <w:lvlJc w:val="left"/>
+      <w:pPr>
+        <w:ind w:left="1440" w:hanging="360"/>
+      </w:pPr>
+    </w:lvl>
+    <w:lvl w:ilvl="2" w:tplc="0406001B" w:tentative="1">
+      <w:start w:val="1"/>
+      <w:numFmt w:val="lowerRoman"/>
+      <w:lvlText w:val="%3."/>
+      <w:lvlJc w:val="right"/>
+      <w:pPr>
+        <w:ind w:left="2160" w:hanging="180"/>
+      </w:pPr>
+    </w:lvl>
+    <w:lvl w:ilvl="3" w:tplc="0406000F" w:tentative="1">
+      <w:start w:val="1"/>
+      <w:numFmt w:val="decimal"/>
+      <w:lvlText w:val="%4."/>
+      <w:lvlJc w:val="left"/>
+      <w:pPr>
+        <w:ind w:left="2880" w:hanging="360"/>
+      </w:pPr>
+    </w:lvl>
+    <w:lvl w:ilvl="4" w:tplc="04060019" w:tentative="1">
+      <w:start w:val="1"/>
+      <w:numFmt w:val="lowerLetter"/>
+      <w:lvlText w:val="%5."/>
+      <w:lvlJc w:val="left"/>
+      <w:pPr>
+        <w:ind w:left="3600" w:hanging="360"/>
+      </w:pPr>
+    </w:lvl>
+    <w:lvl w:ilvl="5" w:tplc="0406001B" w:tentative="1">
+      <w:start w:val="1"/>
+      <w:numFmt w:val="lowerRoman"/>
+      <w:lvlText w:val="%6."/>
+      <w:lvlJc w:val="right"/>
+      <w:pPr>
+        <w:ind w:left="4320" w:hanging="180"/>
+      </w:pPr>
+    </w:lvl>
+    <w:lvl w:ilvl="6" w:tplc="0406000F" w:tentative="1">
+      <w:start w:val="1"/>
+      <w:numFmt w:val="decimal"/>
+      <w:lvlText w:val="%7."/>
+      <w:lvlJc w:val="left"/>
+      <w:pPr>
+        <w:ind w:left="5040" w:hanging="360"/>
+      </w:pPr>
+    </w:lvl>
+    <w:lvl w:ilvl="7" w:tplc="04060019" w:tentative="1">
+      <w:start w:val="1"/>
+      <w:numFmt w:val="lowerLetter"/>
+      <w:lvlText w:val="%8."/>
+      <w:lvlJc w:val="left"/>
+      <w:pPr>
+        <w:ind w:left="5760" w:hanging="360"/>
+      </w:pPr>
+    </w:lvl>
+    <w:lvl w:ilvl="8" w:tplc="0406001B" w:tentative="1">
+      <w:start w:val="1"/>
+      <w:numFmt w:val="lowerRoman"/>
+      <w:lvlText w:val="%9."/>
+      <w:lvlJc w:val="right"/>
+      <w:pPr>
+        <w:ind w:left="6480" w:hanging="180"/>
+      </w:pPr>
+    </w:lvl>
+  </w:abstractNum>
+  <w:abstractNum w:abstractNumId="1" w15:restartNumberingAfterBreak="0">
     <w:nsid w:val="581559E4"/>
     <w:multiLevelType w:val="hybridMultilevel"/>
     <w:tmpl w:val="88C42A0E"/>
@@ -2811,6 +3401,9 @@
     </w:lvl>
   </w:abstractNum>
   <w:num w:numId="1">
+    <w:abstractNumId w:val="1"/>
+  </w:num>
+  <w:num w:numId="2">
     <w:abstractNumId w:val="0"/>
   </w:num>
 </w:numbering>

</xml_diff>